<commit_message>
for carsons F award
</commit_message>
<xml_diff>
--- a/out/nih-biosketch-brokamp.docx
+++ b/out/nih-biosketch-brokamp.docx
@@ -729,7 +729,7 @@
         <w:pStyle w:val="BodyText"/>
       </w:pPr>
       <w:r>
-        <w:t>For this study, I will serve as the principal investigator and work with the PEDSnet learning network, the study staff, and co-investigators to oversee all aspects of the research project, ensure the scientific integrity of the proposed study, and ensure its successful completion. My expertise and experience in leveraging high-resolution spatiotemporal exposure assessments in electronic health record to study psychiatric outcomes will contribute to the success of this proposed research. My personal hope is that this work will provide insight into biological mechanisms that mediate environmental risk to help identify modifiable primary interventions to reduce psychiatric morbidity in children and adolescents.</w:t>
+        <w:t>As Carson’s primary mentor for this training award, I am committed to providing a rigorous and supportive training environment that will equip him with the skills needed for an independent research career. His proposed training plan is strategically designed to integrate advanced computational methods, interdisciplinary collaboration, and translational research, ensuring he develops expertise in biomedical informatics and environmental epidemiology. Through structured mentorship, hands-on experience, and engagement with clinical and policy stakeholders, Carson will gain the technical proficiency, leadership skills, and professional network necessary to secure external funding and establish his own research program. I am confident that this training plan, combined with Carson’s strong analytical abilities and scientific curiosity, will position him for success as a leader in data-driven public health research.</w:t>
       </w:r>
     </w:p>
     <w:p>
@@ -806,6 +806,9 @@
       </w:r>
       <w:r>
         <w:br/>
+      </w:r>
+      <w:r>
+        <w:lastRenderedPageBreak/>
         <w:t>9/1/22 - 8/31/27</w:t>
       </w:r>
       <w:r>
@@ -824,7 +827,6 @@
         <w:pStyle w:val="BodyText"/>
       </w:pPr>
       <w:r>
-        <w:lastRenderedPageBreak/>
         <w:t>NIH/NHGRI R01HG011411</w:t>
       </w:r>
       <w:r>
@@ -958,6 +960,14 @@
       <w:bookmarkEnd w:id="1"/>
       <w:r>
         <w:t>Peer-reviewed publications I would like to highlight include:</w:t>
+      </w:r>
+    </w:p>
+    <w:p>
+      <w:pPr>
+        <w:pStyle w:val="FirstParagraph"/>
+      </w:pPr>
+      <w:r>
+        <w:t>These publications were selected to demonstrate my scientific productivity when I am the primary mentor of a clinician-scientist in training:</w:t>
       </w:r>
     </w:p>
     <w:p>
@@ -968,7 +978,7 @@
         </w:numPr>
       </w:pPr>
       <w:r>
-        <w:t xml:space="preserve">Erika Rasnick Manning, Qing Duan, Stuart Taylor, Sarah Ray, Alexandra MS Corley, Joseph Michael, Ryan Gillette, Ndidi Unaka, David Hartley, Andrew F Beck, </w:t>
+        <w:t xml:space="preserve">Milan N Parikh, Erika Rasnick Manning, Liang Niu, Anna Kotsakis Ruehlmann, Alonzo T Folger, Kelly J Brunst, </w:t>
       </w:r>
       <w:r>
         <w:rPr>
@@ -978,17 +988,17 @@
         <w:t>Cole Brokamp</w:t>
       </w:r>
       <w:r>
-        <w:t xml:space="preserve">. Development of a Multimodal Geomarker Pipeline to Assess the Impact of Social, Economic, and Environmental Factors on Pediatric Health Outcomes. </w:t>
+        <w:t xml:space="preserve">. Increasing Temporal Sensitivity of Omics Association Studies with Epigenome-Wide Distributed Lag Models. </w:t>
       </w:r>
       <w:r>
         <w:rPr>
           <w:i/>
           <w:iCs/>
         </w:rPr>
-        <w:t>Journal of the American Medical Informatics Association</w:t>
-      </w:r>
-      <w:r>
-        <w:t>. In press. 2024.</w:t>
+        <w:t>American Journal of Epidemiology</w:t>
+      </w:r>
+      <w:r>
+        <w:t>. In Press. 2024.    </w:t>
       </w:r>
     </w:p>
     <w:p>
@@ -999,6 +1009,9 @@
         </w:numPr>
       </w:pPr>
       <w:r>
+        <w:t xml:space="preserve">Harsimran Makkad, Amisha Saini, Erika Rasnick Manning, Qing Duan, Stephen Colegate, </w:t>
+      </w:r>
+      <w:r>
         <w:rPr>
           <w:b/>
           <w:bCs/>
@@ -1006,17 +1019,17 @@
         <w:t>Cole Brokamp</w:t>
       </w:r>
       <w:r>
-        <w:t xml:space="preserve">, Jeffrey R. Strawn, Andrew F. Beck, Pat Ryan. Pediatric Psychiatric Emergency Department Utilization and Fine Particulate Matter: A Case-Crossover Study. </w:t>
+        <w:t xml:space="preserve">. Racial Fairness of Individual- and Community-Level Proxies of Socioeconomic Status Among Birthing Parent–Child Dyads. </w:t>
       </w:r>
       <w:r>
         <w:rPr>
           <w:i/>
           <w:iCs/>
         </w:rPr>
-        <w:t>Environmental Health Perspectives</w:t>
-      </w:r>
-      <w:r>
-        <w:t>. 127(9). 2019.</w:t>
+        <w:t>Journal of Racial and Ethnic Health Disparities</w:t>
+      </w:r>
+      <w:r>
+        <w:t>. Online. 2024.    </w:t>
       </w:r>
     </w:p>
     <w:p>
@@ -1027,7 +1040,7 @@
         </w:numPr>
       </w:pPr>
       <w:r>
-        <w:t xml:space="preserve">Erika Manning, Qing Duan, </w:t>
+        <w:t xml:space="preserve">Stephen P Colegate, Anushka Palipana, Emrah Gecili, Rhonda D Szczesniak, </w:t>
       </w:r>
       <w:r>
         <w:rPr>
@@ -1037,17 +1050,17 @@
         <w:t>Cole Brokamp</w:t>
       </w:r>
       <w:r>
-        <w:t xml:space="preserve">. Incorporating Parcel-Based Housing Conditions to Increase the Precision of Identifying Children with Elevated Blood Lead. </w:t>
+        <w:t xml:space="preserve">. Evaluating Precision Medicine Tools in Cystic Fibrosis for Racial and Ethnic Fairness. </w:t>
       </w:r>
       <w:r>
         <w:rPr>
           <w:i/>
           <w:iCs/>
         </w:rPr>
-        <w:t>Journal of Public Health Management &amp; Practice</w:t>
-      </w:r>
-      <w:r>
-        <w:t>. In Press. 2024.</w:t>
+        <w:t>Journal of Clinical and Translational Science</w:t>
+      </w:r>
+      <w:r>
+        <w:t>. In press. 2024.    </w:t>
       </w:r>
     </w:p>
     <w:p>
@@ -1058,6 +1071,9 @@
         </w:numPr>
       </w:pPr>
       <w:r>
+        <w:t xml:space="preserve">Jordan Pennington, Erika Rasnick, Lisa J. Martin, Jocelyn M. Biagini, Tesfaye B. Mersha, Allison Parsons, Gurjit K. Khurana Hershey, Patrick Ryan, </w:t>
+      </w:r>
+      <w:r>
         <w:rPr>
           <w:b/>
           <w:bCs/>
@@ -1065,17 +1081,17 @@
         <w:t>Cole Brokamp</w:t>
       </w:r>
       <w:r>
-        <w:t xml:space="preserve">. A High Resolution Spatiotemporal Fine Particulate Matter Exposure Assessment Model for the Contiguous United States. </w:t>
+        <w:t xml:space="preserve">. Racial Fairness in Precision Medicine: Pediatric Asthma Prediction Algorithms. </w:t>
       </w:r>
       <w:r>
         <w:rPr>
           <w:i/>
           <w:iCs/>
         </w:rPr>
-        <w:t>Environmental Advances</w:t>
-      </w:r>
-      <w:r>
-        <w:t>. 7:100155. 2022.</w:t>
+        <w:t>American Journal of Health Promotion</w:t>
+      </w:r>
+      <w:r>
+        <w:t>. 37(2). 2022.    </w:t>
       </w:r>
     </w:p>
     <w:p>
@@ -1173,6 +1189,7 @@
       <w:bookmarkStart w:id="5" w:name="scientific-appointments"/>
       <w:bookmarkEnd w:id="4"/>
       <w:r>
+        <w:lastRenderedPageBreak/>
         <w:t>Scientific Appointments</w:t>
       </w:r>
     </w:p>
@@ -1336,7 +1353,6 @@
               <w:pStyle w:val="Compact"/>
             </w:pPr>
             <w:r>
-              <w:lastRenderedPageBreak/>
               <w:t>2023</w:t>
             </w:r>
           </w:p>
@@ -1738,7 +1754,11 @@
         <w:pStyle w:val="FirstParagraph"/>
       </w:pPr>
       <w:r>
-        <w:t>My early career was spent developing spatiotemporal exposure assessment models for environmental pollutants and community characteristics based on machine learning techniques. This work includes the first machine learning or ensemble model used to assess exposure to elemental components of particulate matter. Recent introduction of remote sensing satellite data has allowed for extension of the land use random forest model to produce daily estimates of air pollution back to 2000 at a resolution of 1 x 1 km. I created a nationwide, census tract-level, and validated community material deprivation index that has been used and cited by over 75 different published scientific studies. It was originally created to estimate the causal impact of community material deprivation on hospitalization during the first year of life, but has also been used across several medical subspecialties to quantify health disparities.</w:t>
+        <w:t xml:space="preserve">My early career was spent developing spatiotemporal exposure assessment models for environmental pollutants and community characteristics based on machine learning techniques. This work includes the first machine learning or ensemble model used to assess exposure to elemental components of particulate matter. Recent introduction of remote sensing satellite data has allowed for extension of the land use random forest model to produce daily estimates of air pollution back to 2000 at a resolution of 1 x 1 km. I created a </w:t>
+      </w:r>
+      <w:r>
+        <w:lastRenderedPageBreak/>
+        <w:t>nationwide, census tract-level, and validated community material deprivation index that has been used and cited by over 75 different published scientific studies. It was originally created to estimate the causal impact of community material deprivation on hospitalization during the first year of life, but has also been used across several medical subspecialties to quantify health disparities.</w:t>
       </w:r>
     </w:p>
     <w:p>
@@ -1753,7 +1773,6 @@
           <w:b/>
           <w:bCs/>
         </w:rPr>
-        <w:lastRenderedPageBreak/>
         <w:t>Cole Brokamp</w:t>
       </w:r>
       <w:r>
@@ -2088,7 +2107,11 @@
         <w:t>Cole Brokamp</w:t>
       </w:r>
       <w:r>
-        <w:t xml:space="preserve">, Soma Datta, Jeffrey Blossom, Nathan Lothrop, Rachel L. Miller, Paloma I. Beamer, Cynthia M. Visness, Howard Andrews, Leonard B. Bacharier, Tina Hartert, Christine C. Johnson, Dennis Ownby, Gurjit K. Khurana Hershey, Christine Joseph, Song Yiqiang, Eneida Mendoza, Daniel J. Jackson, Heike Luttmann-Gibson, Edward M. Zoratti, Anne L. Wright, Fernando D. Martinez, Christine M. Seroogy, James E. Gern, Diane R. Gold, for the Children’s Respiratory and Environmental Workgroup (CREW) Consortium. Childhood Asthma Incidence, Early and Persistent Wheeze, and Neighborhood Socioeconomic Factors in the ECHO/CREW Consortium. </w:t>
+        <w:t xml:space="preserve">, Soma Datta, Jeffrey Blossom, Nathan Lothrop, Rachel L. Miller, Paloma I. Beamer, Cynthia M. Visness, Howard Andrews, Leonard B. Bacharier, Tina Hartert, Christine C. Johnson, Dennis Ownby, Gurjit K. Khurana Hershey, Christine Joseph, Song Yiqiang, Eneida Mendoza, Daniel J. Jackson, Heike Luttmann-Gibson, Edward M. </w:t>
+      </w:r>
+      <w:r>
+        <w:lastRenderedPageBreak/>
+        <w:t xml:space="preserve">Zoratti, Anne L. Wright, Fernando D. Martinez, Christine M. Seroogy, James E. Gern, Diane R. Gold, for the Children’s Respiratory and Environmental Workgroup (CREW) Consortium. Childhood Asthma Incidence, Early and Persistent Wheeze, and Neighborhood Socioeconomic Factors in the ECHO/CREW Consortium. </w:t>
       </w:r>
       <w:r>
         <w:rPr>
@@ -2109,7 +2132,6 @@
         </w:numPr>
       </w:pPr>
       <w:r>
-        <w:lastRenderedPageBreak/>
         <w:t xml:space="preserve">Patrick H Ryan, Antonella Zanobetti, Brent A. Coull, Howard Andrews, Leonard B Bacharier, Dakota Bailey, Paloma I. Beamer, Jeff Blossom, </w:t>
       </w:r>
       <w:r>
@@ -2446,7 +2468,7 @@
   <w:abstractNum w:abstractNumId="10" w15:restartNumberingAfterBreak="0">
     <w:nsid w:val="0000A990"/>
     <w:multiLevelType w:val="multilevel"/>
-    <w:tmpl w:val="1B525E0C"/>
+    <w:tmpl w:val="DFE85478"/>
     <w:lvl w:ilvl="0">
       <w:numFmt w:val="bullet"/>
       <w:lvlText w:val=" "/>
@@ -2776,10 +2798,10 @@
   <w:num w:numId="22" w16cid:durableId="1156602654">
     <w:abstractNumId w:val="11"/>
   </w:num>
-  <w:num w:numId="23" w16cid:durableId="1773625112">
+  <w:num w:numId="23" w16cid:durableId="1186209594">
     <w:abstractNumId w:val="10"/>
   </w:num>
-  <w:num w:numId="24" w16cid:durableId="1173495286">
+  <w:num w:numId="24" w16cid:durableId="1723753118">
     <w:abstractNumId w:val="12"/>
     <w:lvlOverride w:ilvl="0">
       <w:startOverride w:val="1"/>
@@ -2809,7 +2831,7 @@
       <w:startOverride w:val="1"/>
     </w:lvlOverride>
   </w:num>
-  <w:num w:numId="25" w16cid:durableId="1880823311">
+  <w:num w:numId="25" w16cid:durableId="1941839291">
     <w:abstractNumId w:val="12"/>
     <w:lvlOverride w:ilvl="0">
       <w:startOverride w:val="1"/>
@@ -2839,7 +2861,7 @@
       <w:startOverride w:val="1"/>
     </w:lvlOverride>
   </w:num>
-  <w:num w:numId="26" w16cid:durableId="791828361">
+  <w:num w:numId="26" w16cid:durableId="139344274">
     <w:abstractNumId w:val="12"/>
     <w:lvlOverride w:ilvl="0">
       <w:startOverride w:val="1"/>
@@ -2869,7 +2891,7 @@
       <w:startOverride w:val="1"/>
     </w:lvlOverride>
   </w:num>
-  <w:num w:numId="27" w16cid:durableId="2020428614">
+  <w:num w:numId="27" w16cid:durableId="692457323">
     <w:abstractNumId w:val="12"/>
     <w:lvlOverride w:ilvl="0">
       <w:startOverride w:val="1"/>
@@ -2899,7 +2921,7 @@
       <w:startOverride w:val="1"/>
     </w:lvlOverride>
   </w:num>
-  <w:num w:numId="28" w16cid:durableId="682585927">
+  <w:num w:numId="28" w16cid:durableId="987323503">
     <w:abstractNumId w:val="12"/>
     <w:lvlOverride w:ilvl="0">
       <w:startOverride w:val="1"/>
@@ -2929,7 +2951,7 @@
       <w:startOverride w:val="1"/>
     </w:lvlOverride>
   </w:num>
-  <w:num w:numId="29" w16cid:durableId="1628659942">
+  <w:num w:numId="29" w16cid:durableId="639457457">
     <w:abstractNumId w:val="12"/>
     <w:lvlOverride w:ilvl="0">
       <w:startOverride w:val="1"/>
@@ -4298,7 +4320,7 @@
     <w:name w:val="Normal (Web)"/>
     <w:basedOn w:val="Normal"/>
     <w:uiPriority w:val="99"/>
-    <w:rsid w:val="00E94BF8"/>
+    <w:rsid w:val="001D6DFA"/>
     <w:pPr>
       <w:spacing w:before="100" w:beforeAutospacing="1" w:after="100" w:afterAutospacing="1"/>
     </w:pPr>
@@ -4309,7 +4331,7 @@
   <w:style w:type="paragraph" w:customStyle="1" w:styleId="HeadingNote">
     <w:name w:val="Heading Note"/>
     <w:basedOn w:val="Normal"/>
-    <w:rsid w:val="00E94BF8"/>
+    <w:rsid w:val="001D6DFA"/>
     <w:pPr>
       <w:pBdr>
         <w:bottom w:val="single" w:sz="4" w:space="6" w:color="auto"/>
@@ -4329,7 +4351,7 @@
   <w:style w:type="paragraph" w:customStyle="1" w:styleId="FormFieldCaption">
     <w:name w:val="Form Field Caption"/>
     <w:basedOn w:val="Normal"/>
-    <w:rsid w:val="00E94BF8"/>
+    <w:rsid w:val="001D6DFA"/>
     <w:pPr>
       <w:tabs>
         <w:tab w:val="left" w:pos="270"/>
@@ -4348,7 +4370,7 @@
     <w:basedOn w:val="DefaultParagraphFont"/>
     <w:uiPriority w:val="22"/>
     <w:qFormat/>
-    <w:rsid w:val="00E94BF8"/>
+    <w:rsid w:val="001D6DFA"/>
     <w:rPr>
       <w:b/>
       <w:bCs/>
@@ -4358,7 +4380,7 @@
     <w:name w:val="Form Field Caption1"/>
     <w:basedOn w:val="FormFieldCaption"/>
     <w:qFormat/>
-    <w:rsid w:val="00E94BF8"/>
+    <w:rsid w:val="001D6DFA"/>
     <w:pPr>
       <w:spacing w:after="160"/>
     </w:pPr>
@@ -4366,7 +4388,7 @@
   <w:style w:type="table" w:styleId="TableGrid">
     <w:name w:val="Table Grid"/>
     <w:basedOn w:val="TableNormal"/>
-    <w:rsid w:val="00E94BF8"/>
+    <w:rsid w:val="001D6DFA"/>
     <w:pPr>
       <w:spacing w:after="0"/>
     </w:pPr>
@@ -4390,7 +4412,7 @@
     <w:name w:val="Title Char"/>
     <w:basedOn w:val="DefaultParagraphFont"/>
     <w:link w:val="Title"/>
-    <w:rsid w:val="00E94BF8"/>
+    <w:rsid w:val="001D6DFA"/>
     <w:rPr>
       <w:rFonts w:ascii="Arial" w:eastAsiaTheme="majorEastAsia" w:hAnsi="Arial" w:cstheme="majorBidi"/>
       <w:b/>

</xml_diff>

<commit_message>
scott and pat cancer r01
</commit_message>
<xml_diff>
--- a/out/nih-biosketch-brokamp.docx
+++ b/out/nih-biosketch-brokamp.docx
@@ -729,7 +729,7 @@
         <w:pStyle w:val="BodyText"/>
       </w:pPr>
       <w:r>
-        <w:t>I look forward to contributing to the proposed project, “Molecular and Environmental Predictors of Early-Life Allergic Diseases: Insights from the SUNBEAM Birth Cohort”, study as a CCHMC site co-investigator. I will implement secure, HIPAA-compliant geocoding and geomarker assessment for study sites using methods and tools developed by my research group and supported by the NIH. I will also contribute to the statistical analysis, interpretation of results, and publication of results.</w:t>
+        <w:t>I look forward to contributing to the proposed project, “Ambient Air Pollution and Risk for Head and Neck Cancer”, study as a CCHMC site co-investigator. I will implement secure, HIPAA-compliant geocoding and geomarker assessment for study sites using methods and tools developed by my research group and supported by the NIH. Additionally, I will work to apply our validated spatiotemporal PM2.5 exposure assessment model to characterize air pollution and other environmental exposures. I will also lead the statistical analysis for all aims and contribute to interpretation and publication of results.</w:t>
       </w:r>
     </w:p>
     <w:p>
@@ -821,7 +821,11 @@
         <w:t>Cole Brokamp</w:t>
       </w:r>
       <w:r>
-        <w:t xml:space="preserve">. Development of a Multimodal Geomarker Pipeline to Assess the Impact of Social, Economic, and Environmental Factors on Pediatric Health Outcomes. </w:t>
+        <w:t xml:space="preserve">. Development of a Multimodal Geomarker Pipeline to Assess the Impact of Social, Economic, and Environmental Factors </w:t>
+      </w:r>
+      <w:r>
+        <w:lastRenderedPageBreak/>
+        <w:t xml:space="preserve">on Pediatric Health Outcomes. </w:t>
       </w:r>
       <w:r>
         <w:rPr>
@@ -846,7 +850,6 @@
           <w:b/>
           <w:bCs/>
         </w:rPr>
-        <w:lastRenderedPageBreak/>
         <w:t>Cole Brokamp</w:t>
       </w:r>
       <w:r>
@@ -1491,7 +1494,11 @@
         <w:t>Cole Brokamp</w:t>
       </w:r>
       <w:r>
-        <w:t xml:space="preserve">. Development of a Multimodal Geomarker Pipeline to Assess the Impact of Social, Economic, and Environmental Factors on Pediatric Health Outcomes. </w:t>
+        <w:t xml:space="preserve">. Development of a Multimodal Geomarker Pipeline to Assess the Impact of Social, Economic, and Environmental Factors </w:t>
+      </w:r>
+      <w:r>
+        <w:lastRenderedPageBreak/>
+        <w:t xml:space="preserve">on Pediatric Health Outcomes. </w:t>
       </w:r>
       <w:r>
         <w:rPr>
@@ -1512,7 +1519,6 @@
         </w:numPr>
       </w:pPr>
       <w:r>
-        <w:lastRenderedPageBreak/>
         <w:t xml:space="preserve">Erika Rasnick, Patrick Ryan, Jeff Blossom, Heike Luttmann-Gibson, Nathan Lothrop, Rima Habre, Diane R Gold, Andrew Vancil, Joel Schwartz, James E Gern, </w:t>
       </w:r>
       <w:r>
@@ -1813,6 +1819,7 @@
         </w:numPr>
       </w:pPr>
       <w:r>
+        <w:lastRenderedPageBreak/>
         <w:t xml:space="preserve">Erika Rasnick, Patrick H. Ryan, A. John Bailer, Thomas Fisher, Patrick J. Parsons, Kimberly Yolton, Nicholas C. Newman, Bruce P. Lanphear, </w:t>
       </w:r>
       <w:r>
@@ -1823,11 +1830,7 @@
         <w:t>Cole Brokamp</w:t>
       </w:r>
       <w:r>
-        <w:t xml:space="preserve">. Identifying Sensitive Windows of Airborne </w:t>
-      </w:r>
-      <w:r>
-        <w:lastRenderedPageBreak/>
-        <w:t xml:space="preserve">Lead Exposure Associated with Behavioral Outcomes at Age 12. </w:t>
+        <w:t xml:space="preserve">. Identifying Sensitive Windows of Airborne Lead Exposure Associated with Behavioral Outcomes at Age 12. </w:t>
       </w:r>
       <w:r>
         <w:rPr>
@@ -2348,7 +2351,7 @@
   <w:abstractNum w:abstractNumId="10" w15:restartNumberingAfterBreak="0">
     <w:nsid w:val="0000A990"/>
     <w:multiLevelType w:val="multilevel"/>
-    <w:tmpl w:val="27983518"/>
+    <w:tmpl w:val="538C81EC"/>
     <w:lvl w:ilvl="0">
       <w:numFmt w:val="bullet"/>
       <w:lvlText w:val=" "/>
@@ -2678,10 +2681,10 @@
   <w:num w:numId="22" w16cid:durableId="1156602654">
     <w:abstractNumId w:val="11"/>
   </w:num>
-  <w:num w:numId="23" w16cid:durableId="209340169">
+  <w:num w:numId="23" w16cid:durableId="1730036770">
     <w:abstractNumId w:val="10"/>
   </w:num>
-  <w:num w:numId="24" w16cid:durableId="1458569595">
+  <w:num w:numId="24" w16cid:durableId="868568727">
     <w:abstractNumId w:val="12"/>
     <w:lvlOverride w:ilvl="0">
       <w:startOverride w:val="1"/>
@@ -2711,7 +2714,7 @@
       <w:startOverride w:val="1"/>
     </w:lvlOverride>
   </w:num>
-  <w:num w:numId="25" w16cid:durableId="132718843">
+  <w:num w:numId="25" w16cid:durableId="1068530088">
     <w:abstractNumId w:val="12"/>
     <w:lvlOverride w:ilvl="0">
       <w:startOverride w:val="1"/>
@@ -2741,7 +2744,7 @@
       <w:startOverride w:val="1"/>
     </w:lvlOverride>
   </w:num>
-  <w:num w:numId="26" w16cid:durableId="906841316">
+  <w:num w:numId="26" w16cid:durableId="777068057">
     <w:abstractNumId w:val="12"/>
     <w:lvlOverride w:ilvl="0">
       <w:startOverride w:val="1"/>
@@ -2771,7 +2774,7 @@
       <w:startOverride w:val="1"/>
     </w:lvlOverride>
   </w:num>
-  <w:num w:numId="27" w16cid:durableId="620040350">
+  <w:num w:numId="27" w16cid:durableId="419303246">
     <w:abstractNumId w:val="12"/>
     <w:lvlOverride w:ilvl="0">
       <w:startOverride w:val="1"/>
@@ -2801,7 +2804,7 @@
       <w:startOverride w:val="1"/>
     </w:lvlOverride>
   </w:num>
-  <w:num w:numId="28" w16cid:durableId="1738086165">
+  <w:num w:numId="28" w16cid:durableId="1359892656">
     <w:abstractNumId w:val="12"/>
     <w:lvlOverride w:ilvl="0">
       <w:startOverride w:val="1"/>
@@ -2831,7 +2834,7 @@
       <w:startOverride w:val="1"/>
     </w:lvlOverride>
   </w:num>
-  <w:num w:numId="29" w16cid:durableId="927039253">
+  <w:num w:numId="29" w16cid:durableId="387726996">
     <w:abstractNumId w:val="12"/>
     <w:lvlOverride w:ilvl="0">
       <w:startOverride w:val="1"/>
@@ -4200,7 +4203,7 @@
     <w:name w:val="Normal (Web)"/>
     <w:basedOn w:val="Normal"/>
     <w:uiPriority w:val="99"/>
-    <w:rsid w:val="00531B04"/>
+    <w:rsid w:val="00A42534"/>
     <w:pPr>
       <w:spacing w:before="100" w:beforeAutospacing="1" w:after="100" w:afterAutospacing="1"/>
     </w:pPr>
@@ -4211,7 +4214,7 @@
   <w:style w:type="paragraph" w:customStyle="1" w:styleId="HeadingNote">
     <w:name w:val="Heading Note"/>
     <w:basedOn w:val="Normal"/>
-    <w:rsid w:val="00531B04"/>
+    <w:rsid w:val="00A42534"/>
     <w:pPr>
       <w:pBdr>
         <w:bottom w:val="single" w:sz="4" w:space="6" w:color="auto"/>
@@ -4231,7 +4234,7 @@
   <w:style w:type="paragraph" w:customStyle="1" w:styleId="FormFieldCaption">
     <w:name w:val="Form Field Caption"/>
     <w:basedOn w:val="Normal"/>
-    <w:rsid w:val="00531B04"/>
+    <w:rsid w:val="00A42534"/>
     <w:pPr>
       <w:tabs>
         <w:tab w:val="left" w:pos="270"/>
@@ -4250,7 +4253,7 @@
     <w:basedOn w:val="DefaultParagraphFont"/>
     <w:uiPriority w:val="22"/>
     <w:qFormat/>
-    <w:rsid w:val="00531B04"/>
+    <w:rsid w:val="00A42534"/>
     <w:rPr>
       <w:b/>
       <w:bCs/>
@@ -4260,7 +4263,7 @@
     <w:name w:val="Form Field Caption1"/>
     <w:basedOn w:val="FormFieldCaption"/>
     <w:qFormat/>
-    <w:rsid w:val="00531B04"/>
+    <w:rsid w:val="00A42534"/>
     <w:pPr>
       <w:spacing w:after="160"/>
     </w:pPr>
@@ -4268,7 +4271,7 @@
   <w:style w:type="table" w:styleId="TableGrid">
     <w:name w:val="Table Grid"/>
     <w:basedOn w:val="TableNormal"/>
-    <w:rsid w:val="00531B04"/>
+    <w:rsid w:val="00A42534"/>
     <w:pPr>
       <w:spacing w:after="0"/>
     </w:pPr>
@@ -4292,7 +4295,7 @@
     <w:name w:val="Title Char"/>
     <w:basedOn w:val="DefaultParagraphFont"/>
     <w:link w:val="Title"/>
-    <w:rsid w:val="00531B04"/>
+    <w:rsid w:val="00A42534"/>
     <w:rPr>
       <w:rFonts w:ascii="Arial" w:eastAsiaTheme="majorEastAsia" w:hAnsi="Arial" w:cstheme="majorBidi"/>
       <w:b/>

</xml_diff>